<commit_message>
verbs rules coming along
</commit_message>
<xml_diff>
--- a/perfect/oxford_analysis_output/oxford_declension_exceptions.docx
+++ b/perfect/oxford_analysis_output/oxford_declension_exceptions.docx
@@ -19,7 +19,7 @@
       </w:r>
       <w:r>
         <w:br/>
-        <w:t>Line Troilus and Criseyde; Book II 166 (data/oxford_txts/TC2_oxford.txt)</w:t>
+        <w:t>Troilus and Criseyde; Book II 166 (data/oxford_txts/TC2_oxford.txt)</w:t>
         <w:br/>
       </w:r>
       <w:r>
@@ -72,7 +72,7 @@
       </w:r>
       <w:r>
         <w:br/>
-        <w:t>Line Troilus and Criseyde; Book II 1065 (data/oxford_txts/TC2_oxford.txt)</w:t>
+        <w:t>Troilus and Criseyde; Book II 1065 (data/oxford_txts/TC2_oxford.txt)</w:t>
         <w:br/>
       </w:r>
       <w:r>
@@ -137,7 +137,7 @@
       </w:r>
       <w:r>
         <w:br/>
-        <w:t>Line Troilus and Criseyde; Book II 1209 (data/oxford_txts/TC2_oxford.txt)</w:t>
+        <w:t>Troilus and Criseyde; Book II 1209 (data/oxford_txts/TC2_oxford.txt)</w:t>
         <w:br/>
       </w:r>
       <w:r>
@@ -214,7 +214,7 @@
       </w:r>
       <w:r>
         <w:br/>
-        <w:t>Line The Clerk's Tale 57 (data/oxford_txts/ClT_oxford.txt)</w:t>
+        <w:t>The Clerk's Tale 57 (data/oxford_txts/ClT_oxford.txt)</w:t>
         <w:br/>
       </w:r>
       <w:r>
@@ -279,7 +279,7 @@
       </w:r>
       <w:r>
         <w:br/>
-        <w:t>Line The Clerk's Tale 232 (data/oxford_txts/ClT_oxford.txt)</w:t>
+        <w:t>The Clerk's Tale 232 (data/oxford_txts/ClT_oxford.txt)</w:t>
         <w:br/>
       </w:r>
       <w:r>
@@ -326,7 +326,7 @@
       </w:r>
       <w:r>
         <w:br/>
-        <w:t>Line The Clerk's Tale 418 (data/oxford_txts/ClT_oxford.txt)</w:t>
+        <w:t>The Clerk's Tale 418 (data/oxford_txts/ClT_oxford.txt)</w:t>
         <w:br/>
       </w:r>
       <w:r>
@@ -391,7 +391,7 @@
       </w:r>
       <w:r>
         <w:br/>
-        <w:t>Line The Clerk's Tale 945 (data/oxford_txts/ClT_oxford.txt)</w:t>
+        <w:t>The Clerk's Tale 945 (data/oxford_txts/ClT_oxford.txt)</w:t>
         <w:br/>
       </w:r>
       <w:r>
@@ -450,7 +450,7 @@
       </w:r>
       <w:r>
         <w:br/>
-        <w:t>Line The Clerk's Tale 991 (data/oxford_txts/ClT_oxford.txt)</w:t>
+        <w:t>The Clerk's Tale 991 (data/oxford_txts/ClT_oxford.txt)</w:t>
         <w:br/>
       </w:r>
       <w:r>
@@ -509,7 +509,7 @@
       </w:r>
       <w:r>
         <w:br/>
-        <w:t>Line House of Fame 207 (data/oxford_txts/HF_oxford.txt)</w:t>
+        <w:t>House of Fame 207 (data/oxford_txts/HF_oxford.txt)</w:t>
         <w:br/>
       </w:r>
       <w:r>
@@ -556,7 +556,7 @@
       </w:r>
       <w:r>
         <w:br/>
-        <w:t>Line House of Fame 428 (data/oxford_txts/HF_oxford.txt)</w:t>
+        <w:t>House of Fame 428 (data/oxford_txts/HF_oxford.txt)</w:t>
         <w:br/>
       </w:r>
       <w:r>
@@ -609,7 +609,7 @@
       </w:r>
       <w:r>
         <w:br/>
-        <w:t>Line House of Fame 1022 (data/oxford_txts/HF_oxford.txt)</w:t>
+        <w:t>House of Fame 1022 (data/oxford_txts/HF_oxford.txt)</w:t>
         <w:br/>
       </w:r>
       <w:r>
@@ -656,7 +656,7 @@
       </w:r>
       <w:r>
         <w:br/>
-        <w:t>Line House of Fame 1294 (data/oxford_txts/HF_oxford.txt)</w:t>
+        <w:t>House of Fame 1294 (data/oxford_txts/HF_oxford.txt)</w:t>
         <w:br/>
       </w:r>
       <w:r>
@@ -709,7 +709,7 @@
       </w:r>
       <w:r>
         <w:br/>
-        <w:t>Line House of Fame 1616 (data/oxford_txts/HF_oxford.txt)</w:t>
+        <w:t>House of Fame 1616 (data/oxford_txts/HF_oxford.txt)</w:t>
         <w:br/>
       </w:r>
       <w:r>
@@ -762,7 +762,7 @@
       </w:r>
       <w:r>
         <w:br/>
-        <w:t>Line Troilus and Criseyde; Book III 516 (data/oxford_txts/TC3_oxford.txt)</w:t>
+        <w:t>Troilus and Criseyde; Book III 516 (data/oxford_txts/TC3_oxford.txt)</w:t>
         <w:br/>
       </w:r>
       <w:r>
@@ -821,7 +821,7 @@
       </w:r>
       <w:r>
         <w:br/>
-        <w:t>Line Troilus and Criseyde; Book III 921 (data/oxford_txts/TC3_oxford.txt)</w:t>
+        <w:t>Troilus and Criseyde; Book III 921 (data/oxford_txts/TC3_oxford.txt)</w:t>
         <w:br/>
       </w:r>
       <w:r>
@@ -877,7 +877,7 @@
       </w:r>
       <w:r>
         <w:br/>
-        <w:t>Line Troilus and Criseyde; Book III 1453 (data/oxford_txts/TC3_oxford.txt)</w:t>
+        <w:t>Troilus and Criseyde; Book III 1453 (data/oxford_txts/TC3_oxford.txt)</w:t>
         <w:br/>
       </w:r>
       <w:r>
@@ -948,7 +948,7 @@
       </w:r>
       <w:r>
         <w:br/>
-        <w:t>Line Troilus and Criseyde; Book III 1485 (data/oxford_txts/TC3_oxford.txt)</w:t>
+        <w:t>Troilus and Criseyde; Book III 1485 (data/oxford_txts/TC3_oxford.txt)</w:t>
         <w:br/>
       </w:r>
       <w:r>
@@ -1001,7 +1001,7 @@
       </w:r>
       <w:r>
         <w:br/>
-        <w:t>Line Troilus and Criseyde; Book III 1534 (data/oxford_txts/TC3_oxford.txt)</w:t>
+        <w:t>Troilus and Criseyde; Book III 1534 (data/oxford_txts/TC3_oxford.txt)</w:t>
         <w:br/>
       </w:r>
       <w:r>
@@ -1054,7 +1054,7 @@
       </w:r>
       <w:r>
         <w:br/>
-        <w:t>Line The Canon's Yeoman's Tale 1073 (data/oxford_txts/CYT_oxford.txt)</w:t>
+        <w:t>The Canon's Yeoman's Tale 1073 (data/oxford_txts/CYT_oxford.txt)</w:t>
         <w:br/>
       </w:r>
       <w:r>
@@ -1113,7 +1113,7 @@
       </w:r>
       <w:r>
         <w:br/>
-        <w:t>Line The Canon's Yeoman's Tale 1159 (data/oxford_txts/CYT_oxford.txt)</w:t>
+        <w:t>The Canon's Yeoman's Tale 1159 (data/oxford_txts/CYT_oxford.txt)</w:t>
         <w:br/>
       </w:r>
       <w:r>
@@ -1178,7 +1178,7 @@
       </w:r>
       <w:r>
         <w:br/>
-        <w:t>Line The Canon's Yeoman's Tale 1380 (data/oxford_txts/CYT_oxford.txt)</w:t>
+        <w:t>The Canon's Yeoman's Tale 1380 (data/oxford_txts/CYT_oxford.txt)</w:t>
         <w:br/>
       </w:r>
       <w:r>
@@ -1237,7 +1237,7 @@
       </w:r>
       <w:r>
         <w:br/>
-        <w:t>Line The Canon's Yeoman's Tale 1452 (data/oxford_txts/CYT_oxford.txt)</w:t>
+        <w:t>The Canon's Yeoman's Tale 1452 (data/oxford_txts/CYT_oxford.txt)</w:t>
         <w:br/>
       </w:r>
       <w:r>
@@ -1299,7 +1299,7 @@
       </w:r>
       <w:r>
         <w:br/>
-        <w:t>Line The Second Nun's Tale 120 (data/oxford_txts/SNT_oxford.txt)</w:t>
+        <w:t>The Second Nun's Tale 120 (data/oxford_txts/SNT_oxford.txt)</w:t>
         <w:br/>
       </w:r>
       <w:r>
@@ -1364,7 +1364,7 @@
       </w:r>
       <w:r>
         <w:br/>
-        <w:t>Line Book of the Duchess 155 (data/oxford_txts/BD_oxford.txt)</w:t>
+        <w:t>Book of the Duchess 155 (data/oxford_txts/BD_oxford.txt)</w:t>
         <w:br/>
       </w:r>
       <w:r>
@@ -1423,7 +1423,7 @@
       </w:r>
       <w:r>
         <w:br/>
-        <w:t>Line Book of the Duchess 618 (data/oxford_txts/BD_oxford.txt)</w:t>
+        <w:t>Book of the Duchess 618 (data/oxford_txts/BD_oxford.txt)</w:t>
         <w:br/>
       </w:r>
       <w:r>
@@ -1482,7 +1482,7 @@
       </w:r>
       <w:r>
         <w:br/>
-        <w:t>Line Book of the Duchess 714 (data/oxford_txts/BD_oxford.txt)</w:t>
+        <w:t>Book of the Duchess 714 (data/oxford_txts/BD_oxford.txt)</w:t>
         <w:br/>
       </w:r>
       <w:r>
@@ -1547,7 +1547,7 @@
       </w:r>
       <w:r>
         <w:br/>
-        <w:t>Line Book of the Duchess 909 (data/oxford_txts/BD_oxford.txt)</w:t>
+        <w:t>Book of the Duchess 909 (data/oxford_txts/BD_oxford.txt)</w:t>
         <w:br/>
       </w:r>
       <w:r>
@@ -1603,7 +1603,7 @@
       </w:r>
       <w:r>
         <w:br/>
-        <w:t>Line Book of the Duchess 910 (data/oxford_txts/BD_oxford.txt)</w:t>
+        <w:t>Book of the Duchess 910 (data/oxford_txts/BD_oxford.txt)</w:t>
         <w:br/>
       </w:r>
       <w:r>
@@ -1656,7 +1656,7 @@
       </w:r>
       <w:r>
         <w:br/>
-        <w:t>Line Troilus and Criseyde; Book I 1041 (data/oxford_txts/TC1_oxford.txt)</w:t>
+        <w:t>Troilus and Criseyde; Book I 1041 (data/oxford_txts/TC1_oxford.txt)</w:t>
         <w:br/>
       </w:r>
       <w:r>
@@ -1718,7 +1718,7 @@
       </w:r>
       <w:r>
         <w:br/>
-        <w:t>Line The Wife of Bath's Prologue 304 (data/oxford_txts/WBPro_oxford.txt)</w:t>
+        <w:t>The Wife of Bath's Prologue 304 (data/oxford_txts/WBPro_oxford.txt)</w:t>
         <w:br/>
       </w:r>
       <w:r>
@@ -1786,7 +1786,7 @@
       </w:r>
       <w:r>
         <w:br/>
-        <w:t>Line The Wife of Bath's Prologue 656 (data/oxford_txts/WBPro_oxford.txt)</w:t>
+        <w:t>The Wife of Bath's Prologue 656 (data/oxford_txts/WBPro_oxford.txt)</w:t>
         <w:br/>
       </w:r>
       <w:r>
@@ -1851,7 +1851,7 @@
       </w:r>
       <w:r>
         <w:br/>
-        <w:t>Line The Reeve's Tale 4086 (data/oxford_txts/RvT_oxford.txt)</w:t>
+        <w:t>The Reeve's Tale 4086 (data/oxford_txts/RvT_oxford.txt)</w:t>
         <w:br/>
       </w:r>
       <w:r>
@@ -1925,7 +1925,7 @@
       </w:r>
       <w:r>
         <w:br/>
-        <w:t>Line The Reeve's Tale 4239 (data/oxford_txts/RvT_oxford.txt)</w:t>
+        <w:t>The Reeve's Tale 4239 (data/oxford_txts/RvT_oxford.txt)</w:t>
         <w:br/>
       </w:r>
       <w:r>
@@ -1996,7 +1996,7 @@
       </w:r>
       <w:r>
         <w:br/>
-        <w:t>Line The Knight's Tale 1057 (data/oxford_txts/KnT_oxford.txt)</w:t>
+        <w:t>The Knight's Tale 1057 (data/oxford_txts/KnT_oxford.txt)</w:t>
         <w:br/>
       </w:r>
       <w:r>
@@ -2061,7 +2061,7 @@
       </w:r>
       <w:r>
         <w:br/>
-        <w:t>Line The Knight's Tale 1556 (data/oxford_txts/KnT_oxford.txt)</w:t>
+        <w:t>The Knight's Tale 1556 (data/oxford_txts/KnT_oxford.txt)</w:t>
         <w:br/>
       </w:r>
       <w:r>
@@ -2126,7 +2126,7 @@
       </w:r>
       <w:r>
         <w:br/>
-        <w:t>Line The Knight's Tale 1730 (data/oxford_txts/KnT_oxford.txt)</w:t>
+        <w:t>The Knight's Tale 1730 (data/oxford_txts/KnT_oxford.txt)</w:t>
         <w:br/>
       </w:r>
       <w:r>
@@ -2191,7 +2191,7 @@
       </w:r>
       <w:r>
         <w:br/>
-        <w:t>Line The Knight's Tale 1959 (data/oxford_txts/KnT_oxford.txt)</w:t>
+        <w:t>The Knight's Tale 1959 (data/oxford_txts/KnT_oxford.txt)</w:t>
         <w:br/>
       </w:r>
       <w:r>
@@ -2256,7 +2256,7 @@
       </w:r>
       <w:r>
         <w:br/>
-        <w:t>Line The Knight's Tale 2370 (data/oxford_txts/KnT_oxford.txt)</w:t>
+        <w:t>The Knight's Tale 2370 (data/oxford_txts/KnT_oxford.txt)</w:t>
         <w:br/>
       </w:r>
       <w:r>
@@ -2321,7 +2321,7 @@
       </w:r>
       <w:r>
         <w:br/>
-        <w:t>Line The Knight's Tale 2537 (data/oxford_txts/KnT_oxford.txt)</w:t>
+        <w:t>The Knight's Tale 2537 (data/oxford_txts/KnT_oxford.txt)</w:t>
         <w:br/>
       </w:r>
       <w:r>
@@ -2380,7 +2380,7 @@
       </w:r>
       <w:r>
         <w:br/>
-        <w:t>Line The Knight's Tale 2905 (data/oxford_txts/KnT_oxford.txt)</w:t>
+        <w:t>The Knight's Tale 2905 (data/oxford_txts/KnT_oxford.txt)</w:t>
         <w:br/>
       </w:r>
       <w:r>
@@ -2439,7 +2439,7 @@
       </w:r>
       <w:r>
         <w:br/>
-        <w:t>Line The Knight's Tale 2953 (data/oxford_txts/KnT_oxford.txt)</w:t>
+        <w:t>The Knight's Tale 2953 (data/oxford_txts/KnT_oxford.txt)</w:t>
         <w:br/>
       </w:r>
       <w:r>
@@ -2504,7 +2504,7 @@
       </w:r>
       <w:r>
         <w:br/>
-        <w:t>Line The Friar's Tale 1413 (data/oxford_txts/FriT_oxford.txt)</w:t>
+        <w:t>The Friar's Tale 1413 (data/oxford_txts/FriT_oxford.txt)</w:t>
         <w:br/>
       </w:r>
       <w:r>
@@ -2569,7 +2569,7 @@
       </w:r>
       <w:r>
         <w:br/>
-        <w:t>Line The Friar's Tale 1613 (data/oxford_txts/FriT_oxford.txt)</w:t>
+        <w:t>The Friar's Tale 1613 (data/oxford_txts/FriT_oxford.txt)</w:t>
         <w:br/>
       </w:r>
       <w:r>
@@ -2652,7 +2652,7 @@
       </w:r>
       <w:r>
         <w:br/>
-        <w:t>Line Parliament of Fowls 252 (data/oxford_txts/PF_oxford.txt)</w:t>
+        <w:t>Parliament of Fowls 252 (data/oxford_txts/PF_oxford.txt)</w:t>
         <w:br/>
       </w:r>
       <w:r>
@@ -2705,7 +2705,7 @@
       </w:r>
       <w:r>
         <w:br/>
-        <w:t>Line The Squire's Tale 469 (data/oxford_txts/SqT_oxford.txt)</w:t>
+        <w:t>The Squire's Tale 469 (data/oxford_txts/SqT_oxford.txt)</w:t>
         <w:br/>
       </w:r>
       <w:r>
@@ -2770,7 +2770,7 @@
       </w:r>
       <w:r>
         <w:br/>
-        <w:t>Line The Nun's Priest's Tale 2859 (data/oxford_txts/NPT_oxford.txt)</w:t>
+        <w:t>The Nun's Priest's Tale 2859 (data/oxford_txts/NPT_oxford.txt)</w:t>
         <w:br/>
       </w:r>
       <w:r>
@@ -2832,7 +2832,7 @@
       </w:r>
       <w:r>
         <w:br/>
-        <w:t>Line The Nun's Priest's Tale 3017 (data/oxford_txts/NPT_oxford.txt)</w:t>
+        <w:t>The Nun's Priest's Tale 3017 (data/oxford_txts/NPT_oxford.txt)</w:t>
         <w:br/>
       </w:r>
       <w:r>
@@ -2909,7 +2909,7 @@
       </w:r>
       <w:r>
         <w:br/>
-        <w:t>Line The Nun's Priest's Tale 3035 (data/oxford_txts/NPT_oxford.txt)</w:t>
+        <w:t>The Nun's Priest's Tale 3035 (data/oxford_txts/NPT_oxford.txt)</w:t>
         <w:br/>
       </w:r>
       <w:r>
@@ -2980,7 +2980,7 @@
       </w:r>
       <w:r>
         <w:br/>
-        <w:t>Line The Nun's Priest's Tale 3227 (data/oxford_txts/NPT_oxford.txt)</w:t>
+        <w:t>The Nun's Priest's Tale 3227 (data/oxford_txts/NPT_oxford.txt)</w:t>
         <w:br/>
       </w:r>
       <w:r>
@@ -3027,7 +3027,7 @@
       </w:r>
       <w:r>
         <w:br/>
-        <w:t>Line The Nun's Priest's Tale 3228 (data/oxford_txts/NPT_oxford.txt)</w:t>
+        <w:t>The Nun's Priest's Tale 3228 (data/oxford_txts/NPT_oxford.txt)</w:t>
         <w:br/>
       </w:r>
       <w:r>
@@ -3074,7 +3074,7 @@
       </w:r>
       <w:r>
         <w:br/>
-        <w:t>Line The Nun's Priest's Tale 3445 (data/oxford_txts/NPT_oxford.txt)</w:t>
+        <w:t>The Nun's Priest's Tale 3445 (data/oxford_txts/NPT_oxford.txt)</w:t>
         <w:br/>
       </w:r>
       <w:r>
@@ -3151,7 +3151,7 @@
       </w:r>
       <w:r>
         <w:br/>
-        <w:t>Line Troilus and Criseyde; Book V 1081 (data/oxford_txts/TC5_oxford.txt)</w:t>
+        <w:t>Troilus and Criseyde; Book V 1081 (data/oxford_txts/TC5_oxford.txt)</w:t>
         <w:br/>
       </w:r>
       <w:r>
@@ -3222,7 +3222,7 @@
       </w:r>
       <w:r>
         <w:br/>
-        <w:t>Line Troilus and Criseyde; Book V 1241 (data/oxford_txts/TC5_oxford.txt)</w:t>
+        <w:t>Troilus and Criseyde; Book V 1241 (data/oxford_txts/TC5_oxford.txt)</w:t>
         <w:br/>
       </w:r>
       <w:r>
@@ -3281,7 +3281,7 @@
       </w:r>
       <w:r>
         <w:br/>
-        <w:t>Line Troilus and Criseyde; Book V 1247 (data/oxford_txts/TC5_oxford.txt)</w:t>
+        <w:t>Troilus and Criseyde; Book V 1247 (data/oxford_txts/TC5_oxford.txt)</w:t>
         <w:br/>
       </w:r>
       <w:r>
@@ -3340,7 +3340,7 @@
       </w:r>
       <w:r>
         <w:br/>
-        <w:t>Line Troilus and Criseyde; Book V 1264 (data/oxford_txts/TC5_oxford.txt)</w:t>
+        <w:t>Troilus and Criseyde; Book V 1264 (data/oxford_txts/TC5_oxford.txt)</w:t>
         <w:br/>
       </w:r>
       <w:r>
@@ -3402,7 +3402,7 @@
       </w:r>
       <w:r>
         <w:br/>
-        <w:t>Line The Monk's Tale 2114 (data/oxford_txts/MkT_oxford.txt)</w:t>
+        <w:t>The Monk's Tale 2114 (data/oxford_txts/MkT_oxford.txt)</w:t>
         <w:br/>
       </w:r>
       <w:r>
@@ -3473,7 +3473,7 @@
       </w:r>
       <w:r>
         <w:br/>
-        <w:t>Line The Monk's Tale 2167 (data/oxford_txts/MkT_oxford.txt)</w:t>
+        <w:t>The Monk's Tale 2167 (data/oxford_txts/MkT_oxford.txt)</w:t>
         <w:br/>
       </w:r>
       <w:r>
@@ -3538,7 +3538,7 @@
       </w:r>
       <w:r>
         <w:br/>
-        <w:t>Line Troilus and Criseyde; Book IV 710 (data/oxford_txts/TC4_oxford.txt)</w:t>
+        <w:t>Troilus and Criseyde; Book IV 710 (data/oxford_txts/TC4_oxford.txt)</w:t>
         <w:br/>
       </w:r>
       <w:r>
@@ -3597,7 +3597,7 @@
       </w:r>
       <w:r>
         <w:br/>
-        <w:t>Line The General Prologue 316 (data/oxford_txts/GP_oxford.txt)</w:t>
+        <w:t>The General Prologue 316 (data/oxford_txts/GP_oxford.txt)</w:t>
         <w:br/>
       </w:r>
       <w:r>
@@ -3662,7 +3662,7 @@
       </w:r>
       <w:r>
         <w:br/>
-        <w:t>Line The Pardoner's Tale 904 (data/oxford_txts/PardT_oxford.txt)</w:t>
+        <w:t>The Pardoner's Tale 904 (data/oxford_txts/PardT_oxford.txt)</w:t>
         <w:br/>
       </w:r>
       <w:r>
@@ -3727,7 +3727,7 @@
       </w:r>
       <w:r>
         <w:br/>
-        <w:t>Line The Pardoner's Tale 913 (data/oxford_txts/PardT_oxford.txt)</w:t>
+        <w:t>The Pardoner's Tale 913 (data/oxford_txts/PardT_oxford.txt)</w:t>
         <w:br/>
       </w:r>
       <w:r>
@@ -3786,7 +3786,7 @@
       </w:r>
       <w:r>
         <w:br/>
-        <w:t>Line The Pardoner's Tale 948 (data/oxford_txts/PardT_oxford.txt)</w:t>
+        <w:t>The Pardoner's Tale 948 (data/oxford_txts/PardT_oxford.txt)</w:t>
         <w:br/>
       </w:r>
       <w:r>
@@ -3851,7 +3851,7 @@
       </w:r>
       <w:r>
         <w:br/>
-        <w:t>Line The Merchant's Tale 2066 (data/oxford_txts/MerT_oxford.txt)</w:t>
+        <w:t>The Merchant's Tale 2066 (data/oxford_txts/MerT_oxford.txt)</w:t>
         <w:br/>
       </w:r>
       <w:r>
@@ -3916,7 +3916,7 @@
       </w:r>
       <w:r>
         <w:br/>
-        <w:t>Line The Franklin's Tale 871 (data/oxford_txts/FranT_oxford.txt)</w:t>
+        <w:t>The Franklin's Tale 871 (data/oxford_txts/FranT_oxford.txt)</w:t>
         <w:br/>
       </w:r>
       <w:r>
@@ -3987,7 +3987,7 @@
       </w:r>
       <w:r>
         <w:br/>
-        <w:t>Line The Franklin's Tale 880 (data/oxford_txts/FranT_oxford.txt)</w:t>
+        <w:t>The Franklin's Tale 880 (data/oxford_txts/FranT_oxford.txt)</w:t>
         <w:br/>
       </w:r>
       <w:r>
@@ -4058,7 +4058,7 @@
       </w:r>
       <w:r>
         <w:br/>
-        <w:t>Line The Franklin's Tale 989 (data/oxford_txts/FranT_oxford.txt)</w:t>
+        <w:t>The Franklin's Tale 989 (data/oxford_txts/FranT_oxford.txt)</w:t>
         <w:br/>
       </w:r>
       <w:r>
@@ -4117,7 +4117,7 @@
       </w:r>
       <w:r>
         <w:br/>
-        <w:t>Line The Franklin's Tale 1061 (data/oxford_txts/FranT_oxford.txt)</w:t>
+        <w:t>The Franklin's Tale 1061 (data/oxford_txts/FranT_oxford.txt)</w:t>
         <w:br/>
       </w:r>
       <w:r>
@@ -4170,7 +4170,7 @@
       </w:r>
       <w:r>
         <w:br/>
-        <w:t>Line The Franklin's Tale 1093 (data/oxford_txts/FranT_oxford.txt)</w:t>
+        <w:t>The Franklin's Tale 1093 (data/oxford_txts/FranT_oxford.txt)</w:t>
         <w:br/>
       </w:r>
       <w:r>
@@ -4235,7 +4235,7 @@
       </w:r>
       <w:r>
         <w:br/>
-        <w:t>Line The Franklin's Tale 1396 (data/oxford_txts/FranT_oxford.txt)</w:t>
+        <w:t>The Franklin's Tale 1396 (data/oxford_txts/FranT_oxford.txt)</w:t>
         <w:br/>
       </w:r>
       <w:r>
@@ -4294,7 +4294,7 @@
       </w:r>
       <w:r>
         <w:br/>
-        <w:t>Line The Franklin's Tale 1443 (data/oxford_txts/FranT_oxford.txt)</w:t>
+        <w:t>The Franklin's Tale 1443 (data/oxford_txts/FranT_oxford.txt)</w:t>
         <w:br/>
       </w:r>
       <w:r>
@@ -4347,7 +4347,7 @@
       </w:r>
       <w:r>
         <w:br/>
-        <w:t>Line The Franklin's Tale 1502 (data/oxford_txts/FranT_oxford.txt)</w:t>
+        <w:t>The Franklin's Tale 1502 (data/oxford_txts/FranT_oxford.txt)</w:t>
         <w:br/>
       </w:r>
       <w:r>
@@ -4409,7 +4409,7 @@
       </w:r>
       <w:r>
         <w:br/>
-        <w:t>Line Sir Thopas 747 (data/oxford_txts/Thop_oxford.txt)</w:t>
+        <w:t>Sir Thopas 747 (data/oxford_txts/Thop_oxford.txt)</w:t>
         <w:br/>
       </w:r>
       <w:r>
@@ -4456,7 +4456,7 @@
       </w:r>
       <w:r>
         <w:br/>
-        <w:t>Line Sir Thopas 832 (data/oxford_txts/Thop_oxford.txt)</w:t>
+        <w:t>Sir Thopas 832 (data/oxford_txts/Thop_oxford.txt)</w:t>
         <w:br/>
       </w:r>
       <w:r>

</xml_diff>